<commit_message>
Semana 6 - FrontEnd
Frontend não finalizado - precisa juntar as partes e identificar o que falta
</commit_message>
<xml_diff>
--- a/documentos/WAD - BFS.docx
+++ b/documentos/WAD - BFS.docx
@@ -1967,7 +1967,119 @@
                 <w:rFonts w:ascii="Arial" w:cs="Arial" w:eastAsia="Arial" w:hAnsi="Arial"/>
                 <w:rtl w:val="0"/>
               </w:rPr>
-              <w:t xml:space="preserve">Corrigindo WAD com ajuda dos feedbacks e acrescentando documentos da sprint 2.</w:t>
+              <w:t xml:space="preserve">Corrigindo WAD com ajuda dos feedbacks e adicionando documentos da sprint 2.</w:t>
+            </w:r>
+          </w:p>
+        </w:tc>
+      </w:tr>
+      <w:tr>
+        <w:trPr>
+          <w:cantSplit w:val="0"/>
+          <w:trHeight w:val="450" w:hRule="atLeast"/>
+          <w:tblHeader w:val="0"/>
+        </w:trPr>
+        <w:tc>
+          <w:tcPr>
+            <w:tcBorders>
+              <w:top w:color="000000" w:space="0" w:sz="6" w:val="single"/>
+            </w:tcBorders>
+          </w:tcPr>
+          <w:p>
+            <w:pPr>
+              <w:keepLines w:val="1"/>
+              <w:spacing w:line="360" w:lineRule="auto"/>
+              <w:ind w:left="90" w:right="90" w:firstLine="0"/>
+              <w:rPr>
+                <w:rFonts w:ascii="Arial" w:cs="Arial" w:eastAsia="Arial" w:hAnsi="Arial"/>
+              </w:rPr>
+            </w:pPr>
+            <w:r>
+              <w:rPr>
+                <w:rFonts w:ascii="Arial" w:cs="Arial" w:eastAsia="Arial" w:hAnsi="Arial"/>
+                <w:rtl w:val="0"/>
+              </w:rPr>
+              <w:t xml:space="preserve">18/11/2022</w:t>
+            </w:r>
+          </w:p>
+        </w:tc>
+        <w:tc>
+          <w:tcPr>
+            <w:tcBorders>
+              <w:top w:color="000000" w:space="0" w:sz="6" w:val="single"/>
+            </w:tcBorders>
+          </w:tcPr>
+          <w:p>
+            <w:pPr>
+              <w:keepLines w:val="1"/>
+              <w:spacing w:line="360" w:lineRule="auto"/>
+              <w:ind w:left="0" w:right="270" w:firstLine="0"/>
+              <w:rPr>
+                <w:rFonts w:ascii="Arial" w:cs="Arial" w:eastAsia="Arial" w:hAnsi="Arial"/>
+              </w:rPr>
+            </w:pPr>
+            <w:r>
+              <w:rPr>
+                <w:rFonts w:ascii="Arial" w:cs="Arial" w:eastAsia="Arial" w:hAnsi="Arial"/>
+                <w:rtl w:val="0"/>
+              </w:rPr>
+              <w:t xml:space="preserve">Luiz Fernando Covas</w:t>
+            </w:r>
+          </w:p>
+        </w:tc>
+        <w:tc>
+          <w:tcPr>
+            <w:tcBorders>
+              <w:top w:color="000000" w:space="0" w:sz="6" w:val="single"/>
+            </w:tcBorders>
+          </w:tcPr>
+          <w:p>
+            <w:pPr>
+              <w:keepLines w:val="1"/>
+              <w:pBdr>
+                <w:top w:space="0" w:sz="0" w:val="nil"/>
+                <w:left w:space="0" w:sz="0" w:val="nil"/>
+                <w:bottom w:space="0" w:sz="0" w:val="nil"/>
+                <w:right w:space="0" w:sz="0" w:val="nil"/>
+                <w:between w:space="0" w:sz="0" w:val="nil"/>
+              </w:pBdr>
+              <w:spacing w:after="0" w:line="360" w:lineRule="auto"/>
+              <w:ind w:left="-90" w:right="-90" w:firstLine="0"/>
+              <w:jc w:val="left"/>
+              <w:rPr>
+                <w:rFonts w:ascii="Arial" w:cs="Arial" w:eastAsia="Arial" w:hAnsi="Arial"/>
+              </w:rPr>
+            </w:pPr>
+            <w:r>
+              <w:rPr>
+                <w:rFonts w:ascii="Arial" w:cs="Arial" w:eastAsia="Arial" w:hAnsi="Arial"/>
+                <w:rtl w:val="0"/>
+              </w:rPr>
+              <w:t xml:space="preserve">1.8</w:t>
+            </w:r>
+          </w:p>
+        </w:tc>
+        <w:tc>
+          <w:tcPr>
+            <w:tcBorders>
+              <w:top w:color="000000" w:space="0" w:sz="6" w:val="single"/>
+            </w:tcBorders>
+          </w:tcPr>
+          <w:p>
+            <w:pPr>
+              <w:keepLines w:val="1"/>
+              <w:spacing w:line="360" w:lineRule="auto"/>
+              <w:ind w:left="0" w:right="270" w:firstLine="0"/>
+              <w:jc w:val="left"/>
+              <w:rPr>
+                <w:rFonts w:ascii="Arial" w:cs="Arial" w:eastAsia="Arial" w:hAnsi="Arial"/>
+              </w:rPr>
+            </w:pPr>
+            <w:r>
+              <w:rPr>
+                <w:rFonts w:ascii="Arial" w:cs="Arial" w:eastAsia="Arial" w:hAnsi="Arial"/>
+                <w:rtl w:val="0"/>
+              </w:rPr>
+              <w:t xml:space="preserve">Preenchimento da seção </w:t>
             </w:r>
           </w:p>
         </w:tc>
@@ -4851,12 +4963,12 @@
             <wp:extent cx="5707952" cy="3516251"/>
             <wp:effectExtent b="12700" l="12700" r="12700" t="12700"/>
             <wp:wrapTopAndBottom distB="114300" distT="114300"/>
-            <wp:docPr id="3" name="image4.png"/>
+            <wp:docPr id="2" name="image3.png"/>
             <a:graphic>
               <a:graphicData uri="http://schemas.openxmlformats.org/drawingml/2006/picture">
                 <pic:pic>
                   <pic:nvPicPr>
-                    <pic:cNvPr id="0" name="image4.png"/>
+                    <pic:cNvPr id="0" name="image3.png"/>
                     <pic:cNvPicPr preferRelativeResize="0"/>
                   </pic:nvPicPr>
                   <pic:blipFill>
@@ -5340,12 +5452,12 @@
           <wp:inline distB="114300" distT="114300" distL="114300" distR="114300">
             <wp:extent cx="5012718" cy="3599358"/>
             <wp:effectExtent b="0" l="0" r="0" t="0"/>
-            <wp:docPr id="5" name="image9.png"/>
+            <wp:docPr id="5" name="image10.png"/>
             <a:graphic>
               <a:graphicData uri="http://schemas.openxmlformats.org/drawingml/2006/picture">
                 <pic:pic>
                   <pic:nvPicPr>
-                    <pic:cNvPr id="0" name="image9.png"/>
+                    <pic:cNvPr id="0" name="image10.png"/>
                     <pic:cNvPicPr preferRelativeResize="0"/>
                   </pic:nvPicPr>
                   <pic:blipFill>
@@ -11369,12 +11481,12 @@
           <wp:inline distB="114300" distT="114300" distL="114300" distR="114300">
             <wp:extent cx="2781856" cy="1971249"/>
             <wp:effectExtent b="0" l="0" r="0" t="0"/>
-            <wp:docPr id="11" name="image11.png"/>
+            <wp:docPr id="11" name="image9.png"/>
             <a:graphic>
               <a:graphicData uri="http://schemas.openxmlformats.org/drawingml/2006/picture">
                 <pic:pic>
                   <pic:nvPicPr>
-                    <pic:cNvPr id="0" name="image11.png"/>
+                    <pic:cNvPr id="0" name="image9.png"/>
                     <pic:cNvPicPr preferRelativeResize="0"/>
                   </pic:nvPicPr>
                   <pic:blipFill>
@@ -11404,12 +11516,12 @@
           <wp:inline distB="114300" distT="114300" distL="114300" distR="114300">
             <wp:extent cx="2788620" cy="1978723"/>
             <wp:effectExtent b="0" l="0" r="0" t="0"/>
-            <wp:docPr id="2" name="image10.png"/>
+            <wp:docPr id="1" name="image11.png"/>
             <a:graphic>
               <a:graphicData uri="http://schemas.openxmlformats.org/drawingml/2006/picture">
                 <pic:pic>
                   <pic:nvPicPr>
-                    <pic:cNvPr id="0" name="image10.png"/>
+                    <pic:cNvPr id="0" name="image11.png"/>
                     <pic:cNvPicPr preferRelativeResize="0"/>
                   </pic:nvPicPr>
                   <pic:blipFill>
@@ -12035,10 +12147,7 @@
         <w:pStyle w:val="Heading2"/>
         <w:spacing w:after="0" w:lineRule="auto"/>
         <w:ind w:firstLine="1440"/>
-        <w:rPr>
-          <w:sz w:val="32"/>
-          <w:szCs w:val="32"/>
-        </w:rPr>
+        <w:rPr/>
       </w:pPr>
       <w:bookmarkStart w:colFirst="0" w:colLast="0" w:name="_heading=h.83ex2tnptym8" w:id="24"/>
       <w:bookmarkEnd w:id="24"/>
@@ -12047,6 +12156,25 @@
           <w:rtl w:val="0"/>
         </w:rPr>
         <w:t xml:space="preserve">Módulos do Sistema e Visão Geral (Big Picture)</w:t>
+      </w:r>
+      <w:r>
+        <w:rPr>
+          <w:rtl w:val="0"/>
+        </w:rPr>
+      </w:r>
+    </w:p>
+    <w:p>
+      <w:pPr>
+        <w:ind w:left="283.46456692913375" w:firstLine="0"/>
+        <w:rPr>
+          <w:shd w:fill="c9daf8" w:val="clear"/>
+        </w:rPr>
+      </w:pPr>
+      <w:r>
+        <w:rPr>
+          <w:rtl w:val="0"/>
+        </w:rPr>
+        <w:t xml:space="preserve">Fluxograma 01: Arquitetura da Solução.</w:t>
       </w:r>
       <w:r>
         <w:rPr>
@@ -12068,12 +12196,12 @@
           <wp:inline distB="114300" distT="114300" distL="114300" distR="114300">
             <wp:extent cx="5760149" cy="3552825"/>
             <wp:effectExtent b="0" l="0" r="0" t="0"/>
-            <wp:docPr id="7" name="image6.jpg"/>
+            <wp:docPr id="7" name="image5.jpg"/>
             <a:graphic>
               <a:graphicData uri="http://schemas.openxmlformats.org/drawingml/2006/picture">
                 <pic:pic>
                   <pic:nvPicPr>
-                    <pic:cNvPr id="0" name="image6.jpg"/>
+                    <pic:cNvPr id="0" name="image5.jpg"/>
                     <pic:cNvPicPr preferRelativeResize="0"/>
                   </pic:nvPicPr>
                   <pic:blipFill>
@@ -12119,6 +12247,29 @@
     </w:p>
     <w:p>
       <w:pPr>
+        <w:ind w:left="283.46456692913375" w:firstLine="0"/>
+        <w:rPr/>
+      </w:pPr>
+      <w:r>
+        <w:rPr>
+          <w:rtl w:val="0"/>
+        </w:rPr>
+        <w:t xml:space="preserve">Fonte: Elaboração dos autores.</w:t>
+      </w:r>
+    </w:p>
+    <w:p>
+      <w:pPr>
+        <w:ind w:left="283.46456692913375" w:firstLine="0"/>
+        <w:rPr/>
+      </w:pPr>
+      <w:r>
+        <w:rPr>
+          <w:rtl w:val="0"/>
+        </w:rPr>
+      </w:r>
+    </w:p>
+    <w:p>
+      <w:pPr>
         <w:spacing w:after="40" w:lineRule="auto"/>
         <w:rPr>
           <w:rFonts w:ascii="Arial" w:cs="Arial" w:eastAsia="Arial" w:hAnsi="Arial"/>
@@ -12191,10 +12342,7 @@
       <w:pPr>
         <w:pStyle w:val="Heading2"/>
         <w:ind w:left="0" w:firstLine="0"/>
-        <w:rPr>
-          <w:sz w:val="20"/>
-          <w:szCs w:val="20"/>
-        </w:rPr>
+        <w:rPr/>
       </w:pPr>
       <w:bookmarkStart w:colFirst="0" w:colLast="0" w:name="_heading=h.twmy7byehh28" w:id="25"/>
       <w:bookmarkEnd w:id="25"/>
@@ -12203,6 +12351,18 @@
           <w:rtl w:val="0"/>
         </w:rPr>
         <w:t xml:space="preserve">4.2 Tecnologias Utilizadas</w:t>
+      </w:r>
+    </w:p>
+    <w:p>
+      <w:pPr>
+        <w:ind w:left="283.46456692913375" w:firstLine="0"/>
+        <w:rPr/>
+      </w:pPr>
+      <w:r>
+        <w:rPr>
+          <w:rtl w:val="0"/>
+        </w:rPr>
+        <w:t xml:space="preserve">           Tabela 01: Tecnologias utilizadas.</w:t>
       </w:r>
       <w:r>
         <w:rPr>
@@ -13372,6 +13532,35 @@
       </w:pPr>
       <w:r>
         <w:rPr>
+          <w:shd w:fill="c9daf8" w:val="clear"/>
+          <w:rtl w:val="0"/>
+        </w:rPr>
+        <w:t xml:space="preserve">                 </w:t>
+      </w:r>
+    </w:p>
+    <w:p>
+      <w:pPr>
+        <w:ind w:left="0" w:firstLine="0"/>
+        <w:jc w:val="both"/>
+        <w:rPr>
+          <w:shd w:fill="c9daf8" w:val="clear"/>
+        </w:rPr>
+      </w:pPr>
+      <w:r>
+        <w:rPr>
+          <w:shd w:fill="c9daf8" w:val="clear"/>
+          <w:rtl w:val="0"/>
+        </w:rPr>
+        <w:t xml:space="preserve">                  </w:t>
+      </w:r>
+      <w:r>
+        <w:rPr>
+          <w:rtl w:val="0"/>
+        </w:rPr>
+        <w:t xml:space="preserve">Fonte: Elaboração dos autores.</w:t>
+      </w:r>
+      <w:r>
+        <w:rPr>
           <w:rtl w:val="0"/>
         </w:rPr>
       </w:r>
@@ -13466,7 +13655,7 @@
       <w:pPr>
         <w:pStyle w:val="Heading2"/>
         <w:spacing w:after="0" w:lineRule="auto"/>
-        <w:ind w:firstLine="1440"/>
+        <w:ind w:left="0" w:firstLine="0"/>
         <w:rPr>
           <w:sz w:val="32"/>
           <w:szCs w:val="32"/>
@@ -13478,7 +13667,7 @@
         <w:rPr>
           <w:rtl w:val="0"/>
         </w:rPr>
-        <w:t xml:space="preserve">Wireframe</w:t>
+        <w:t xml:space="preserve">5.1 Wireframe</w:t>
       </w:r>
       <w:r>
         <w:rPr>
@@ -13490,72 +13679,13 @@
       <w:pPr>
         <w:spacing w:after="40" w:lineRule="auto"/>
         <w:rPr>
-          <w:rFonts w:ascii="Manrope" w:cs="Manrope" w:eastAsia="Manrope" w:hAnsi="Manrope"/>
-          <w:sz w:val="20"/>
-          <w:szCs w:val="20"/>
           <w:shd w:fill="c9daf8" w:val="clear"/>
         </w:rPr>
       </w:pPr>
       <w:r>
         <w:rPr>
-          <w:rFonts w:ascii="Manrope" w:cs="Manrope" w:eastAsia="Manrope" w:hAnsi="Manrope"/>
-          <w:sz w:val="20"/>
-          <w:szCs w:val="20"/>
-          <w:shd w:fill="c9daf8" w:val="clear"/>
-          <w:rtl w:val="0"/>
-        </w:rPr>
-        <w:t xml:space="preserve">Telas de baixa  fidelidade das áreas do usuário, conectados, demonstrando a diagramação e o fluxo de navegação</w:t>
-      </w:r>
-    </w:p>
-    <w:p>
-      <w:pPr>
-        <w:spacing w:after="40" w:lineRule="auto"/>
-        <w:rPr>
-          <w:rFonts w:ascii="Manrope" w:cs="Manrope" w:eastAsia="Manrope" w:hAnsi="Manrope"/>
-          <w:sz w:val="20"/>
-          <w:szCs w:val="20"/>
-          <w:shd w:fill="c9daf8" w:val="clear"/>
-        </w:rPr>
-      </w:pPr>
-      <w:r>
-        <w:rPr>
-          <w:rFonts w:ascii="Manrope" w:cs="Manrope" w:eastAsia="Manrope" w:hAnsi="Manrope"/>
-          <w:sz w:val="20"/>
-          <w:szCs w:val="20"/>
-          <w:shd w:fill="c9daf8" w:val="clear"/>
-          <w:rtl w:val="0"/>
-        </w:rPr>
-        <w:t xml:space="preserve">Exemplos: tela da home, tela de login, etccc</w:t>
-      </w:r>
-    </w:p>
-    <w:p>
-      <w:pPr>
-        <w:spacing w:after="40" w:lineRule="auto"/>
-        <w:rPr>
-          <w:shd w:fill="c9daf8" w:val="clear"/>
-        </w:rPr>
-      </w:pPr>
-      <w:r>
-        <w:rPr>
-          <w:shd w:fill="c9daf8" w:val="clear"/>
-          <w:rtl w:val="0"/>
-        </w:rPr>
-        <w:t xml:space="preserve">Em cada tela colocar: cabeçalho, rodapé, barra lateral, área de conteúdo</w:t>
-      </w:r>
-    </w:p>
-    <w:p>
-      <w:pPr>
-        <w:spacing w:after="40" w:lineRule="auto"/>
-        <w:rPr>
-          <w:shd w:fill="c9daf8" w:val="clear"/>
-        </w:rPr>
-      </w:pPr>
-      <w:r>
-        <w:rPr>
-          <w:shd w:fill="c9daf8" w:val="clear"/>
-          <w:rtl w:val="0"/>
-        </w:rPr>
-        <w:t xml:space="preserve">Aqui você deve colocar o link para o wireframe ou colocar as imagens geradas na sequência correta do fluxo de navegação</w:t>
+          <w:rtl w:val="0"/>
+        </w:rPr>
       </w:r>
     </w:p>
     <w:p>
@@ -13569,12 +13699,12 @@
           <wp:inline distB="114300" distT="114300" distL="114300" distR="114300">
             <wp:extent cx="1826324" cy="2877445"/>
             <wp:effectExtent b="0" l="0" r="0" t="0"/>
-            <wp:docPr id="8" name="image8.jpg"/>
+            <wp:docPr id="8" name="image7.jpg"/>
             <a:graphic>
               <a:graphicData uri="http://schemas.openxmlformats.org/drawingml/2006/picture">
                 <pic:pic>
                   <pic:nvPicPr>
-                    <pic:cNvPr id="0" name="image8.jpg"/>
+                    <pic:cNvPr id="0" name="image7.jpg"/>
                     <pic:cNvPicPr preferRelativeResize="0"/>
                   </pic:nvPicPr>
                   <pic:blipFill>
@@ -13623,20 +13753,22 @@
     <w:p>
       <w:pPr>
         <w:spacing w:after="40" w:lineRule="auto"/>
-        <w:rPr/>
+        <w:rPr>
+          <w:rFonts w:ascii="Arial" w:cs="Arial" w:eastAsia="Arial" w:hAnsi="Arial"/>
+        </w:rPr>
       </w:pPr>
       <w:r>
         <w:rPr/>
         <w:drawing>
           <wp:inline distB="114300" distT="114300" distL="114300" distR="114300">
-            <wp:extent cx="3721799" cy="2224218"/>
+            <wp:extent cx="3312224" cy="1982251"/>
             <wp:effectExtent b="0" l="0" r="0" t="0"/>
-            <wp:docPr id="1" name="image5.jpg"/>
+            <wp:docPr id="3" name="image6.jpg"/>
             <a:graphic>
               <a:graphicData uri="http://schemas.openxmlformats.org/drawingml/2006/picture">
                 <pic:pic>
                   <pic:nvPicPr>
-                    <pic:cNvPr id="0" name="image5.jpg"/>
+                    <pic:cNvPr id="0" name="image6.jpg"/>
                     <pic:cNvPicPr preferRelativeResize="0"/>
                   </pic:nvPicPr>
                   <pic:blipFill>
@@ -13649,7 +13781,7 @@
                   <pic:spPr>
                     <a:xfrm>
                       <a:off x="0" y="0"/>
-                      <a:ext cx="3721799" cy="2224218"/>
+                      <a:ext cx="3312224" cy="1982251"/>
                     </a:xfrm>
                     <a:prstGeom prst="rect"/>
                     <a:ln/>
@@ -13661,17 +13793,28 @@
         </w:drawing>
       </w:r>
       <w:r>
+        <w:rPr>
+          <w:rtl w:val="0"/>
+        </w:rPr>
+      </w:r>
+    </w:p>
+    <w:p>
+      <w:pPr>
+        <w:spacing w:after="40" w:lineRule="auto"/>
+        <w:rPr/>
+      </w:pPr>
+      <w:r>
         <w:rPr/>
         <w:drawing>
           <wp:inline distB="114300" distT="114300" distL="114300" distR="114300">
             <wp:extent cx="3252330" cy="5786438"/>
             <wp:effectExtent b="0" l="0" r="0" t="0"/>
-            <wp:docPr id="6" name="image3.jpg"/>
+            <wp:docPr id="6" name="image4.jpg"/>
             <a:graphic>
               <a:graphicData uri="http://schemas.openxmlformats.org/drawingml/2006/picture">
                 <pic:pic>
                   <pic:nvPicPr>
-                    <pic:cNvPr id="0" name="image3.jpg"/>
+                    <pic:cNvPr id="0" name="image4.jpg"/>
                     <pic:cNvPicPr preferRelativeResize="0"/>
                   </pic:nvPicPr>
                   <pic:blipFill>
@@ -13701,12 +13844,12 @@
           <wp:inline distB="114300" distT="114300" distL="114300" distR="114300">
             <wp:extent cx="4287579" cy="2064715"/>
             <wp:effectExtent b="0" l="0" r="0" t="0"/>
-            <wp:docPr id="4" name="image7.jpg"/>
+            <wp:docPr id="4" name="image8.jpg"/>
             <a:graphic>
               <a:graphicData uri="http://schemas.openxmlformats.org/drawingml/2006/picture">
                 <pic:pic>
                   <pic:nvPicPr>
-                    <pic:cNvPr id="0" name="image7.jpg"/>
+                    <pic:cNvPr id="0" name="image8.jpg"/>
                     <pic:cNvPicPr preferRelativeResize="0"/>
                   </pic:nvPicPr>
                   <pic:blipFill>
@@ -13762,21 +13905,6 @@
       </w:pPr>
       <w:r>
         <w:rPr>
-          <w:rtl w:val="0"/>
-        </w:rPr>
-      </w:r>
-    </w:p>
-    <w:p>
-      <w:pPr>
-        <w:spacing w:after="40" w:lineRule="auto"/>
-        <w:rPr>
-          <w:rFonts w:ascii="Arial" w:cs="Arial" w:eastAsia="Arial" w:hAnsi="Arial"/>
-          <w:sz w:val="24"/>
-          <w:szCs w:val="24"/>
-        </w:rPr>
-      </w:pPr>
-      <w:r>
-        <w:rPr>
           <w:rFonts w:ascii="Arial" w:cs="Arial" w:eastAsia="Arial" w:hAnsi="Arial"/>
           <w:sz w:val="24"/>
           <w:szCs w:val="24"/>
@@ -13844,10 +13972,9 @@
       <w:pPr>
         <w:pStyle w:val="Heading2"/>
         <w:spacing w:after="0" w:lineRule="auto"/>
-        <w:ind w:firstLine="1440"/>
-        <w:rPr>
-          <w:sz w:val="32"/>
-          <w:szCs w:val="32"/>
+        <w:ind w:left="0" w:firstLine="0"/>
+        <w:rPr>
+          <w:shd w:fill="c9daf8" w:val="clear"/>
         </w:rPr>
       </w:pPr>
       <w:bookmarkStart w:colFirst="0" w:colLast="0" w:name="_heading=h.3o7alnk" w:id="28"/>
@@ -13856,6 +13983,12 @@
         <w:rPr>
           <w:rtl w:val="0"/>
         </w:rPr>
+        <w:t xml:space="preserve">5.2 </w:t>
+      </w:r>
+      <w:r>
+        <w:rPr>
+          <w:rtl w:val="0"/>
+        </w:rPr>
         <w:t xml:space="preserve">Design de Interface - Guia de Estilos</w:t>
       </w:r>
       <w:r>
@@ -13868,280 +14001,75 @@
       <w:pPr>
         <w:spacing w:after="40" w:lineRule="auto"/>
         <w:rPr>
-          <w:rFonts w:ascii="Manrope" w:cs="Manrope" w:eastAsia="Manrope" w:hAnsi="Manrope"/>
-          <w:sz w:val="20"/>
-          <w:szCs w:val="20"/>
-          <w:shd w:fill="c9daf8" w:val="clear"/>
-        </w:rPr>
-      </w:pPr>
-      <w:r>
-        <w:rPr>
-          <w:rFonts w:ascii="Manrope" w:cs="Manrope" w:eastAsia="Manrope" w:hAnsi="Manrope"/>
-          <w:sz w:val="20"/>
-          <w:szCs w:val="20"/>
-          <w:shd w:fill="c9daf8" w:val="clear"/>
-          <w:rtl w:val="0"/>
-        </w:rPr>
-        <w:t xml:space="preserve">Refere-se ao design visual, cores, tipografia, </w:t>
-      </w:r>
-      <w:r>
-        <w:rPr>
-          <w:shd w:fill="c9daf8" w:val="clear"/>
-          <w:rtl w:val="0"/>
-        </w:rPr>
-        <w:t xml:space="preserve">imagens, logotipos</w:t>
-      </w:r>
-      <w:r>
-        <w:rPr>
-          <w:rFonts w:ascii="Manrope" w:cs="Manrope" w:eastAsia="Manrope" w:hAnsi="Manrope"/>
-          <w:sz w:val="20"/>
-          <w:szCs w:val="20"/>
-          <w:shd w:fill="c9daf8" w:val="clear"/>
-          <w:rtl w:val="0"/>
-        </w:rPr>
-        <w:t xml:space="preserve">, ou seja, </w:t>
-      </w:r>
-      <w:r>
-        <w:rPr>
-          <w:shd w:fill="c9daf8" w:val="clear"/>
-          <w:rtl w:val="0"/>
-        </w:rPr>
-        <w:t xml:space="preserve">os elementos visuais que compõem o produto</w:t>
-      </w:r>
-      <w:r>
-        <w:rPr>
-          <w:rFonts w:ascii="Manrope" w:cs="Manrope" w:eastAsia="Manrope" w:hAnsi="Manrope"/>
-          <w:sz w:val="20"/>
-          <w:szCs w:val="20"/>
-          <w:shd w:fill="c9daf8" w:val="clear"/>
-          <w:rtl w:val="0"/>
-        </w:rPr>
-        <w:t xml:space="preserve">.</w:t>
+          <w:rFonts w:ascii="Arial" w:cs="Arial" w:eastAsia="Arial" w:hAnsi="Arial"/>
+          <w:sz w:val="24"/>
+          <w:szCs w:val="24"/>
+        </w:rPr>
+      </w:pPr>
+      <w:r>
+        <w:rPr>
+          <w:rFonts w:ascii="Arial" w:cs="Arial" w:eastAsia="Arial" w:hAnsi="Arial"/>
+          <w:sz w:val="24"/>
+          <w:szCs w:val="24"/>
+          <w:rtl w:val="0"/>
+        </w:rPr>
+        <w:t xml:space="preserve">Segue abaixo o link para o nosso guia de estilos onde consta todas as cores, tipografías, </w:t>
+      </w:r>
+      <w:r>
+        <w:rPr>
+          <w:rFonts w:ascii="Arial" w:cs="Arial" w:eastAsia="Arial" w:hAnsi="Arial"/>
+          <w:sz w:val="24"/>
+          <w:szCs w:val="24"/>
+          <w:rtl w:val="0"/>
+        </w:rPr>
+        <w:t xml:space="preserve">ícones</w:t>
+      </w:r>
+      <w:r>
+        <w:rPr>
+          <w:rFonts w:ascii="Arial" w:cs="Arial" w:eastAsia="Arial" w:hAnsi="Arial"/>
+          <w:sz w:val="24"/>
+          <w:szCs w:val="24"/>
+          <w:rtl w:val="0"/>
+        </w:rPr>
+        <w:t xml:space="preserve"> e imagens que utilizamos para a construção do nosso front-end.</w:t>
+      </w:r>
+      <w:r>
+        <w:rPr>
+          <w:rtl w:val="0"/>
+        </w:rPr>
       </w:r>
     </w:p>
     <w:p>
       <w:pPr>
         <w:spacing w:after="40" w:lineRule="auto"/>
         <w:rPr>
-          <w:shd w:fill="c9daf8" w:val="clear"/>
-        </w:rPr>
-      </w:pPr>
-      <w:r>
-        <w:rPr>
-          <w:shd w:fill="c9daf8" w:val="clear"/>
-          <w:rtl w:val="0"/>
-        </w:rPr>
-        <w:t xml:space="preserve">Aqui você deve colocar o link para seu documento de guia de estilos</w:t>
-      </w:r>
-    </w:p>
-    <w:p>
-      <w:pPr>
-        <w:spacing w:after="40" w:lineRule="auto"/>
-        <w:ind w:left="0" w:firstLine="0"/>
-        <w:rPr>
-          <w:shd w:fill="c9daf8" w:val="clear"/>
-        </w:rPr>
-      </w:pPr>
-      <w:r>
-        <w:rPr>
-          <w:rtl w:val="0"/>
-        </w:rPr>
-      </w:r>
-    </w:p>
-    <w:p>
-      <w:pPr>
-        <w:spacing w:after="40" w:lineRule="auto"/>
-        <w:rPr>
-          <w:rFonts w:ascii="Manrope" w:cs="Manrope" w:eastAsia="Manrope" w:hAnsi="Manrope"/>
-          <w:sz w:val="18"/>
-          <w:szCs w:val="18"/>
-          <w:highlight w:val="green"/>
-        </w:rPr>
-      </w:pPr>
-      <w:r>
-        <w:rPr>
-          <w:rtl w:val="0"/>
-        </w:rPr>
-      </w:r>
-    </w:p>
-    <w:p>
-      <w:pPr>
-        <w:pStyle w:val="Heading1"/>
-        <w:spacing w:after="0" w:lineRule="auto"/>
-        <w:rPr/>
-      </w:pPr>
-      <w:bookmarkStart w:colFirst="0" w:colLast="0" w:name="_heading=h.23ckvvd" w:id="29"/>
-      <w:bookmarkEnd w:id="29"/>
-      <w:r>
-        <w:rPr>
-          <w:rtl w:val="0"/>
-        </w:rPr>
-      </w:r>
-    </w:p>
-    <w:p>
-      <w:pPr>
-        <w:pStyle w:val="Heading1"/>
-        <w:keepNext w:val="1"/>
-        <w:keepLines w:val="1"/>
-        <w:pageBreakBefore w:val="0"/>
-        <w:widowControl w:val="1"/>
-        <w:pBdr>
-          <w:top w:space="0" w:sz="0" w:val="nil"/>
-          <w:left w:space="0" w:sz="0" w:val="nil"/>
-          <w:bottom w:space="0" w:sz="0" w:val="nil"/>
-          <w:right w:space="0" w:sz="0" w:val="nil"/>
-          <w:between w:space="0" w:sz="0" w:val="nil"/>
-        </w:pBdr>
-        <w:shd w:fill="auto" w:val="clear"/>
-        <w:spacing w:after="0" w:before="360" w:line="276" w:lineRule="auto"/>
-        <w:ind w:left="0" w:right="0" w:firstLine="0"/>
-        <w:jc w:val="left"/>
-        <w:rPr/>
-      </w:pPr>
-      <w:bookmarkStart w:colFirst="0" w:colLast="0" w:name="_heading=h.ihv636" w:id="30"/>
-      <w:bookmarkEnd w:id="30"/>
-      <w:r>
-        <w:rPr>
-          <w:rtl w:val="0"/>
-        </w:rPr>
-      </w:r>
-    </w:p>
-    <w:p>
-      <w:pPr>
-        <w:rPr/>
-      </w:pPr>
-      <w:r>
-        <w:rPr>
-          <w:rtl w:val="0"/>
-        </w:rPr>
-      </w:r>
-    </w:p>
-    <w:p>
-      <w:pPr>
-        <w:rPr/>
-      </w:pPr>
-      <w:r>
-        <w:rPr>
-          <w:rtl w:val="0"/>
-        </w:rPr>
-      </w:r>
-    </w:p>
-    <w:p>
-      <w:pPr>
-        <w:rPr/>
-      </w:pPr>
-      <w:r>
-        <w:rPr>
-          <w:rtl w:val="0"/>
-        </w:rPr>
-      </w:r>
-    </w:p>
-    <w:p>
-      <w:pPr>
-        <w:rPr/>
-      </w:pPr>
-      <w:r>
-        <w:rPr>
-          <w:rtl w:val="0"/>
-        </w:rPr>
-      </w:r>
-    </w:p>
-    <w:p>
-      <w:pPr>
-        <w:rPr/>
-      </w:pPr>
-      <w:r>
-        <w:rPr>
-          <w:rtl w:val="0"/>
-        </w:rPr>
-      </w:r>
-    </w:p>
-    <w:p>
-      <w:pPr>
-        <w:rPr/>
-      </w:pPr>
-      <w:r>
-        <w:rPr>
-          <w:rtl w:val="0"/>
-        </w:rPr>
-      </w:r>
-    </w:p>
-    <w:p>
-      <w:pPr>
-        <w:rPr/>
-      </w:pPr>
-      <w:r>
-        <w:rPr>
-          <w:rtl w:val="0"/>
-        </w:rPr>
-      </w:r>
-    </w:p>
-    <w:p>
-      <w:pPr>
-        <w:rPr/>
-      </w:pPr>
-      <w:r>
-        <w:rPr>
-          <w:rtl w:val="0"/>
-        </w:rPr>
-      </w:r>
-    </w:p>
-    <w:p>
-      <w:pPr>
-        <w:rPr/>
-      </w:pPr>
-      <w:r>
-        <w:rPr>
-          <w:rtl w:val="0"/>
-        </w:rPr>
-      </w:r>
-    </w:p>
-    <w:p>
-      <w:pPr>
-        <w:rPr/>
-      </w:pPr>
-      <w:r>
-        <w:rPr>
-          <w:rtl w:val="0"/>
-        </w:rPr>
-      </w:r>
-    </w:p>
-    <w:p>
-      <w:pPr>
-        <w:rPr/>
-      </w:pPr>
-      <w:r>
-        <w:rPr>
-          <w:rtl w:val="0"/>
-        </w:rPr>
-      </w:r>
-    </w:p>
-    <w:p>
-      <w:pPr>
-        <w:rPr/>
-      </w:pPr>
-      <w:r>
-        <w:rPr>
-          <w:rtl w:val="0"/>
-        </w:rPr>
-      </w:r>
-    </w:p>
-    <w:p>
-      <w:pPr>
-        <w:ind w:left="0" w:firstLine="0"/>
-        <w:rPr/>
-      </w:pPr>
-      <w:r>
-        <w:rPr>
-          <w:rtl w:val="0"/>
-        </w:rPr>
-      </w:r>
-    </w:p>
-    <w:p>
-      <w:pPr>
-        <w:ind w:left="0" w:firstLine="0"/>
-        <w:rPr/>
-      </w:pPr>
+          <w:rFonts w:ascii="Arial" w:cs="Arial" w:eastAsia="Arial" w:hAnsi="Arial"/>
+          <w:sz w:val="24"/>
+          <w:szCs w:val="24"/>
+        </w:rPr>
+      </w:pPr>
+      <w:hyperlink r:id="rId24">
+        <w:r>
+          <w:rPr>
+            <w:rFonts w:ascii="Arial" w:cs="Arial" w:eastAsia="Arial" w:hAnsi="Arial"/>
+            <w:color w:val="1155cc"/>
+            <w:sz w:val="24"/>
+            <w:szCs w:val="24"/>
+            <w:u w:val="single"/>
+            <w:rtl w:val="0"/>
+          </w:rPr>
+          <w:t xml:space="preserve">https://www.figma.com/file/SMNbr9WtVn1gCHVQkhsPOl/MRV?node-id=252%3A20&amp;t=SSYMR5TMiamoOHx2-0</w:t>
+        </w:r>
+      </w:hyperlink>
+      <w:r>
+        <w:rPr>
+          <w:rFonts w:ascii="Arial" w:cs="Arial" w:eastAsia="Arial" w:hAnsi="Arial"/>
+          <w:sz w:val="24"/>
+          <w:szCs w:val="24"/>
+          <w:rtl w:val="0"/>
+        </w:rPr>
+        <w:t xml:space="preserve"> </w:t>
+      </w:r>
       <w:r>
         <w:rPr>
           <w:rtl w:val="0"/>
@@ -14172,8 +14100,8 @@
         <w:jc w:val="left"/>
         <w:rPr/>
       </w:pPr>
-      <w:bookmarkStart w:colFirst="0" w:colLast="0" w:name="_heading=h.32hioqz" w:id="31"/>
-      <w:bookmarkEnd w:id="31"/>
+      <w:bookmarkStart w:colFirst="0" w:colLast="0" w:name="_heading=h.32hioqz" w:id="29"/>
+      <w:bookmarkEnd w:id="29"/>
       <w:r>
         <w:rPr>
           <w:rtl w:val="0"/>
@@ -14287,28 +14215,44 @@
       <w:pPr>
         <w:pStyle w:val="Heading2"/>
         <w:spacing w:after="0" w:lineRule="auto"/>
-        <w:ind w:firstLine="1440"/>
+        <w:ind w:left="0" w:firstLine="0"/>
         <w:rPr/>
       </w:pPr>
-      <w:bookmarkStart w:colFirst="0" w:colLast="0" w:name="_heading=h.41mghml" w:id="32"/>
-      <w:bookmarkEnd w:id="32"/>
-      <w:r>
-        <w:rPr>
-          <w:rtl w:val="0"/>
-        </w:rPr>
-        <w:t xml:space="preserve">Modelo Lógico </w:t>
+      <w:bookmarkStart w:colFirst="0" w:colLast="0" w:name="_heading=h.41mghml" w:id="30"/>
+      <w:bookmarkEnd w:id="30"/>
+      <w:r>
+        <w:rPr>
+          <w:rtl w:val="0"/>
+        </w:rPr>
+        <w:t xml:space="preserve">Modelo Lógico                                        </w:t>
+      </w:r>
+      <w:r>
+        <w:rPr>
+          <w:rFonts w:ascii="Manrope" w:cs="Manrope" w:eastAsia="Manrope" w:hAnsi="Manrope"/>
+          <w:b w:val="0"/>
+          <w:sz w:val="20"/>
+          <w:szCs w:val="20"/>
+          <w:rtl w:val="0"/>
+        </w:rPr>
+        <w:t xml:space="preserve">Figura 01: Modelo relacional/conceitual.</w:t>
+      </w:r>
+      <w:r>
+        <w:rPr>
+          <w:rtl w:val="0"/>
+        </w:rPr>
       </w:r>
     </w:p>
     <w:p>
       <w:pPr>
         <w:ind w:left="0" w:firstLine="0"/>
+        <w:jc w:val="center"/>
         <w:rPr/>
       </w:pPr>
       <w:r>
         <w:rPr/>
         <w:drawing>
           <wp:inline distB="114300" distT="114300" distL="114300" distR="114300">
-            <wp:extent cx="6362136" cy="3314700"/>
+            <wp:extent cx="5316418" cy="2770370"/>
             <wp:effectExtent b="0" l="0" r="0" t="0"/>
             <wp:docPr id="10" name="image2.png"/>
             <a:graphic>
@@ -14319,7 +14263,7 @@
                     <pic:cNvPicPr preferRelativeResize="0"/>
                   </pic:nvPicPr>
                   <pic:blipFill>
-                    <a:blip r:embed="rId24"/>
+                    <a:blip r:embed="rId25"/>
                     <a:srcRect b="0" l="0" r="0" t="0"/>
                     <a:stretch>
                       <a:fillRect/>
@@ -14328,7 +14272,7 @@
                   <pic:spPr>
                     <a:xfrm>
                       <a:off x="0" y="0"/>
-                      <a:ext cx="6362136" cy="3314700"/>
+                      <a:ext cx="5316418" cy="2770370"/>
                     </a:xfrm>
                     <a:prstGeom prst="rect"/>
                     <a:ln/>
@@ -14347,8 +14291,8 @@
     </w:p>
     <w:p>
       <w:pPr>
-        <w:spacing w:after="0" w:lineRule="auto"/>
-        <w:ind w:firstLine="1440"/>
+        <w:ind w:left="0" w:firstLine="0"/>
+        <w:jc w:val="left"/>
         <w:rPr>
           <w:sz w:val="32"/>
           <w:szCs w:val="32"/>
@@ -14358,17 +14302,8 @@
         <w:rPr>
           <w:rtl w:val="0"/>
         </w:rPr>
-      </w:r>
-    </w:p>
-    <w:p>
-      <w:pPr>
-        <w:spacing w:after="0" w:lineRule="auto"/>
-        <w:ind w:firstLine="1440"/>
-        <w:rPr>
-          <w:sz w:val="32"/>
-          <w:szCs w:val="32"/>
-        </w:rPr>
-      </w:pPr>
+        <w:t xml:space="preserve">Fonte: Elaboração dos autores</w:t>
+      </w:r>
       <w:r>
         <w:rPr>
           <w:rtl w:val="0"/>
@@ -14387,8 +14322,8 @@
         <w:ind w:left="720" w:hanging="360"/>
         <w:rPr/>
       </w:pPr>
-      <w:bookmarkStart w:colFirst="0" w:colLast="0" w:name="_heading=h.2grqrue" w:id="33"/>
-      <w:bookmarkEnd w:id="33"/>
+      <w:bookmarkStart w:colFirst="0" w:colLast="0" w:name="_heading=h.2grqrue" w:id="31"/>
+      <w:bookmarkEnd w:id="31"/>
       <w:r>
         <w:rPr>
           <w:rtl w:val="0"/>
@@ -14403,13 +14338,13 @@
         <w:ind w:firstLine="1440"/>
         <w:rPr/>
       </w:pPr>
-      <w:bookmarkStart w:colFirst="0" w:colLast="0" w:name="_heading=h.vx1227" w:id="34"/>
-      <w:bookmarkEnd w:id="34"/>
-      <w:r>
-        <w:rPr>
-          <w:rtl w:val="0"/>
-        </w:rPr>
-        <w:t xml:space="preserve">Teste de Usabilidade </w:t>
+      <w:bookmarkStart w:colFirst="0" w:colLast="0" w:name="_heading=h.vx1227" w:id="32"/>
+      <w:bookmarkEnd w:id="32"/>
+      <w:r>
+        <w:rPr>
+          <w:rtl w:val="0"/>
+        </w:rPr>
+        <w:t xml:space="preserve">7.1 Teste de Usabilidade </w:t>
       </w:r>
     </w:p>
     <w:p>
@@ -14460,8 +14395,8 @@
         <w:jc w:val="left"/>
         <w:rPr/>
       </w:pPr>
-      <w:bookmarkStart w:colFirst="0" w:colLast="0" w:name="_heading=h.3fwokq0" w:id="35"/>
-      <w:bookmarkEnd w:id="35"/>
+      <w:bookmarkStart w:colFirst="0" w:colLast="0" w:name="_heading=h.3fwokq0" w:id="33"/>
+      <w:bookmarkEnd w:id="33"/>
       <w:r>
         <w:rPr>
           <w:rtl w:val="0"/>
@@ -14585,15 +14520,12 @@
         </w:pBdr>
         <w:shd w:fill="auto" w:val="clear"/>
         <w:spacing w:after="0" w:before="360" w:line="276" w:lineRule="auto"/>
-        <w:ind w:right="0" w:firstLine="720"/>
+        <w:ind w:left="0" w:right="0" w:firstLine="0"/>
         <w:jc w:val="left"/>
         <w:rPr/>
       </w:pPr>
-      <w:bookmarkStart w:colFirst="0" w:colLast="0" w:name="_heading=h.1v1yuxt" w:id="36"/>
-      <w:bookmarkEnd w:id="36"/>
-      <w:r>
-        <w:br w:type="page"/>
-      </w:r>
+      <w:bookmarkStart w:colFirst="0" w:colLast="0" w:name="_heading=h.4f1mdlm" w:id="34"/>
+      <w:bookmarkEnd w:id="34"/>
       <w:r>
         <w:rPr>
           <w:rtl w:val="0"/>
@@ -14616,7 +14548,55 @@
         </w:pBdr>
         <w:shd w:fill="auto" w:val="clear"/>
         <w:spacing w:after="0" w:before="360" w:line="276" w:lineRule="auto"/>
-        <w:ind w:right="0" w:firstLine="720"/>
+        <w:ind w:left="0" w:right="0" w:firstLine="0"/>
+        <w:jc w:val="left"/>
+        <w:rPr/>
+      </w:pPr>
+      <w:bookmarkStart w:colFirst="0" w:colLast="0" w:name="_heading=h.rrhxbwhgbi7n" w:id="35"/>
+      <w:bookmarkEnd w:id="35"/>
+      <w:r>
+        <w:rPr>
+          <w:rtl w:val="0"/>
+        </w:rPr>
+      </w:r>
+    </w:p>
+    <w:p>
+      <w:pPr>
+        <w:rPr/>
+      </w:pPr>
+      <w:r>
+        <w:rPr>
+          <w:rtl w:val="0"/>
+        </w:rPr>
+      </w:r>
+    </w:p>
+    <w:p>
+      <w:pPr>
+        <w:rPr/>
+      </w:pPr>
+      <w:r>
+        <w:rPr>
+          <w:rtl w:val="0"/>
+        </w:rPr>
+      </w:r>
+    </w:p>
+    <w:p>
+      <w:pPr>
+        <w:pStyle w:val="Heading1"/>
+        <w:keepNext w:val="1"/>
+        <w:keepLines w:val="1"/>
+        <w:pageBreakBefore w:val="0"/>
+        <w:widowControl w:val="1"/>
+        <w:pBdr>
+          <w:top w:space="0" w:sz="0" w:val="nil"/>
+          <w:left w:space="0" w:sz="0" w:val="nil"/>
+          <w:bottom w:space="0" w:sz="0" w:val="nil"/>
+          <w:right w:space="0" w:sz="0" w:val="nil"/>
+          <w:between w:space="0" w:sz="0" w:val="nil"/>
+        </w:pBdr>
+        <w:shd w:fill="auto" w:val="clear"/>
+        <w:spacing w:after="0" w:before="360" w:line="276" w:lineRule="auto"/>
+        <w:ind w:left="0" w:right="0" w:firstLine="0"/>
         <w:jc w:val="left"/>
         <w:rPr>
           <w:rFonts w:ascii="Space Mono" w:cs="Space Mono" w:eastAsia="Space Mono" w:hAnsi="Space Mono"/>
@@ -14625,8 +14605,8 @@
           <w:szCs w:val="32"/>
         </w:rPr>
       </w:pPr>
-      <w:bookmarkStart w:colFirst="0" w:colLast="0" w:name="_heading=h.4f1mdlm" w:id="37"/>
-      <w:bookmarkEnd w:id="37"/>
+      <w:bookmarkStart w:colFirst="0" w:colLast="0" w:name="_heading=h.waml90f17v9b" w:id="36"/>
+      <w:bookmarkEnd w:id="36"/>
       <w:r>
         <w:rPr>
           <w:rFonts w:ascii="Space Mono" w:cs="Space Mono" w:eastAsia="Space Mono" w:hAnsi="Space Mono"/>
@@ -14782,7 +14762,7 @@
         </w:rPr>
         <w:t xml:space="preserve">Institucional. Disponível em: &lt;</w:t>
       </w:r>
-      <w:hyperlink r:id="rId25">
+      <w:hyperlink r:id="rId26">
         <w:r>
           <w:rPr>
             <w:rFonts w:ascii="Arial" w:cs="Arial" w:eastAsia="Arial" w:hAnsi="Arial"/>
@@ -14893,17 +14873,141 @@
     <w:p>
       <w:pPr>
         <w:pStyle w:val="Heading1"/>
+        <w:ind w:left="0" w:firstLine="0"/>
         <w:rPr>
           <w:rFonts w:ascii="Manrope" w:cs="Manrope" w:eastAsia="Manrope" w:hAnsi="Manrope"/>
           <w:sz w:val="20"/>
           <w:szCs w:val="20"/>
         </w:rPr>
       </w:pPr>
-      <w:bookmarkStart w:colFirst="0" w:colLast="0" w:name="_heading=h.2u6wntf" w:id="38"/>
+      <w:bookmarkStart w:colFirst="0" w:colLast="0" w:name="_heading=h.19c6y18" w:id="37"/>
+      <w:bookmarkEnd w:id="37"/>
+      <w:r>
+        <w:rPr>
+          <w:rtl w:val="0"/>
+        </w:rPr>
+      </w:r>
+    </w:p>
+    <w:p>
+      <w:pPr>
+        <w:pStyle w:val="Heading1"/>
+        <w:ind w:left="0" w:firstLine="0"/>
+        <w:rPr>
+          <w:rFonts w:ascii="Manrope" w:cs="Manrope" w:eastAsia="Manrope" w:hAnsi="Manrope"/>
+          <w:sz w:val="20"/>
+          <w:szCs w:val="20"/>
+        </w:rPr>
+      </w:pPr>
+      <w:bookmarkStart w:colFirst="0" w:colLast="0" w:name="_heading=h.cckne7cr288w" w:id="38"/>
       <w:bookmarkEnd w:id="38"/>
       <w:r>
-        <w:br w:type="page"/>
-      </w:r>
+        <w:rPr>
+          <w:rtl w:val="0"/>
+        </w:rPr>
+      </w:r>
+    </w:p>
+    <w:p>
+      <w:pPr>
+        <w:pStyle w:val="Heading1"/>
+        <w:ind w:left="0" w:firstLine="0"/>
+        <w:rPr>
+          <w:rFonts w:ascii="Manrope" w:cs="Manrope" w:eastAsia="Manrope" w:hAnsi="Manrope"/>
+          <w:sz w:val="20"/>
+          <w:szCs w:val="20"/>
+        </w:rPr>
+      </w:pPr>
+      <w:bookmarkStart w:colFirst="0" w:colLast="0" w:name="_heading=h.fohusw3dvzbm" w:id="39"/>
+      <w:bookmarkEnd w:id="39"/>
+      <w:r>
+        <w:rPr>
+          <w:rtl w:val="0"/>
+        </w:rPr>
+      </w:r>
+    </w:p>
+    <w:p>
+      <w:pPr>
+        <w:pStyle w:val="Heading1"/>
+        <w:ind w:left="0" w:firstLine="0"/>
+        <w:rPr>
+          <w:rFonts w:ascii="Manrope" w:cs="Manrope" w:eastAsia="Manrope" w:hAnsi="Manrope"/>
+          <w:sz w:val="20"/>
+          <w:szCs w:val="20"/>
+        </w:rPr>
+      </w:pPr>
+      <w:bookmarkStart w:colFirst="0" w:colLast="0" w:name="_heading=h.keif25h0ycnj" w:id="40"/>
+      <w:bookmarkEnd w:id="40"/>
+      <w:r>
+        <w:rPr>
+          <w:rtl w:val="0"/>
+        </w:rPr>
+      </w:r>
+    </w:p>
+    <w:p>
+      <w:pPr>
+        <w:pStyle w:val="Heading1"/>
+        <w:ind w:left="0" w:firstLine="0"/>
+        <w:rPr>
+          <w:rFonts w:ascii="Manrope" w:cs="Manrope" w:eastAsia="Manrope" w:hAnsi="Manrope"/>
+          <w:sz w:val="20"/>
+          <w:szCs w:val="20"/>
+        </w:rPr>
+      </w:pPr>
+      <w:bookmarkStart w:colFirst="0" w:colLast="0" w:name="_heading=h.rwqw5nuorhg6" w:id="41"/>
+      <w:bookmarkEnd w:id="41"/>
+      <w:r>
+        <w:rPr>
+          <w:rtl w:val="0"/>
+        </w:rPr>
+      </w:r>
+    </w:p>
+    <w:p>
+      <w:pPr>
+        <w:pStyle w:val="Heading1"/>
+        <w:ind w:left="0" w:firstLine="0"/>
+        <w:rPr>
+          <w:rFonts w:ascii="Manrope" w:cs="Manrope" w:eastAsia="Manrope" w:hAnsi="Manrope"/>
+          <w:sz w:val="20"/>
+          <w:szCs w:val="20"/>
+        </w:rPr>
+      </w:pPr>
+      <w:bookmarkStart w:colFirst="0" w:colLast="0" w:name="_heading=h.ro4ruenckvhd" w:id="42"/>
+      <w:bookmarkEnd w:id="42"/>
+      <w:r>
+        <w:rPr>
+          <w:rtl w:val="0"/>
+        </w:rPr>
+      </w:r>
+    </w:p>
+    <w:p>
+      <w:pPr>
+        <w:pStyle w:val="Heading1"/>
+        <w:ind w:left="0" w:firstLine="0"/>
+        <w:rPr>
+          <w:rFonts w:ascii="Manrope" w:cs="Manrope" w:eastAsia="Manrope" w:hAnsi="Manrope"/>
+          <w:sz w:val="20"/>
+          <w:szCs w:val="20"/>
+        </w:rPr>
+      </w:pPr>
+      <w:bookmarkStart w:colFirst="0" w:colLast="0" w:name="_heading=h.w131m8g7t0gg" w:id="43"/>
+      <w:bookmarkEnd w:id="43"/>
+      <w:r>
+        <w:rPr>
+          <w:rtl w:val="0"/>
+        </w:rPr>
+      </w:r>
+    </w:p>
+    <w:p>
+      <w:pPr>
+        <w:pStyle w:val="Heading1"/>
+        <w:ind w:left="0" w:firstLine="0"/>
+        <w:rPr>
+          <w:rFonts w:ascii="Manrope" w:cs="Manrope" w:eastAsia="Manrope" w:hAnsi="Manrope"/>
+          <w:sz w:val="20"/>
+          <w:szCs w:val="20"/>
+        </w:rPr>
+      </w:pPr>
+      <w:bookmarkStart w:colFirst="0" w:colLast="0" w:name="_heading=h.45rkl5jbwbbk" w:id="44"/>
+      <w:bookmarkEnd w:id="44"/>
       <w:r>
         <w:rPr>
           <w:rtl w:val="0"/>
@@ -14922,23 +15026,61 @@
     </w:p>
     <w:p>
       <w:pPr>
+        <w:rPr/>
+      </w:pPr>
+      <w:r>
+        <w:rPr>
+          <w:rtl w:val="0"/>
+        </w:rPr>
+      </w:r>
+    </w:p>
+    <w:p>
+      <w:pPr>
+        <w:ind w:left="0" w:firstLine="0"/>
+        <w:rPr/>
+      </w:pPr>
+      <w:r>
+        <w:rPr>
+          <w:rtl w:val="0"/>
+        </w:rPr>
+      </w:r>
+    </w:p>
+    <w:p>
+      <w:pPr>
+        <w:ind w:left="0" w:firstLine="0"/>
+        <w:rPr/>
+      </w:pPr>
+      <w:r>
+        <w:rPr>
+          <w:rtl w:val="0"/>
+        </w:rPr>
+      </w:r>
+    </w:p>
+    <w:p>
+      <w:pPr>
+        <w:ind w:left="0" w:firstLine="0"/>
+        <w:rPr/>
+      </w:pPr>
+      <w:r>
+        <w:rPr>
+          <w:rtl w:val="0"/>
+        </w:rPr>
+      </w:r>
+    </w:p>
+    <w:p>
+      <w:pPr>
         <w:pStyle w:val="Heading1"/>
+        <w:ind w:left="0" w:firstLine="0"/>
+        <w:rPr/>
+      </w:pPr>
+      <w:bookmarkStart w:colFirst="0" w:colLast="0" w:name="_heading=h.p2psk9g8uc12" w:id="45"/>
+      <w:bookmarkEnd w:id="45"/>
+      <w:r>
         <w:rPr>
           <w:rFonts w:ascii="Space Mono" w:cs="Space Mono" w:eastAsia="Space Mono" w:hAnsi="Space Mono"/>
           <w:b w:val="1"/>
           <w:sz w:val="32"/>
           <w:szCs w:val="32"/>
-          <w:vertAlign w:val="baseline"/>
-        </w:rPr>
-      </w:pPr>
-      <w:bookmarkStart w:colFirst="0" w:colLast="0" w:name="_heading=h.19c6y18" w:id="39"/>
-      <w:bookmarkEnd w:id="39"/>
-      <w:r>
-        <w:rPr>
-          <w:rFonts w:ascii="Space Mono" w:cs="Space Mono" w:eastAsia="Space Mono" w:hAnsi="Space Mono"/>
-          <w:b w:val="1"/>
-          <w:sz w:val="32"/>
-          <w:szCs w:val="32"/>
           <w:rtl w:val="0"/>
         </w:rPr>
         <w:t xml:space="preserve">Apêndice </w:t>
@@ -14951,35 +15093,6 @@
     </w:p>
     <w:p>
       <w:pPr>
-        <w:pBdr>
-          <w:top w:space="0" w:sz="0" w:val="nil"/>
-          <w:left w:space="0" w:sz="0" w:val="nil"/>
-          <w:bottom w:space="0" w:sz="0" w:val="nil"/>
-          <w:right w:space="0" w:sz="0" w:val="nil"/>
-          <w:between w:space="0" w:sz="0" w:val="nil"/>
-        </w:pBdr>
-        <w:spacing w:after="120" w:before="120" w:line="360" w:lineRule="auto"/>
-        <w:ind w:left="270" w:firstLine="0"/>
-        <w:jc w:val="both"/>
-        <w:rPr/>
-      </w:pPr>
-      <w:r>
-        <w:rPr>
-          <w:rFonts w:ascii="Manrope" w:cs="Manrope" w:eastAsia="Manrope" w:hAnsi="Manrope"/>
-          <w:sz w:val="20"/>
-          <w:szCs w:val="20"/>
-          <w:rtl w:val="0"/>
-        </w:rPr>
-        <w:t xml:space="preserve">Os apêndices representam informações adicionais que não caberiam no documento exposto acima, mas que são importantes por alguma razão específica do projeto. </w:t>
-      </w:r>
-      <w:r>
-        <w:rPr>
-          <w:rtl w:val="0"/>
-        </w:rPr>
-      </w:r>
-    </w:p>
-    <w:p>
-      <w:pPr>
         <w:pStyle w:val="Heading1"/>
         <w:rPr>
           <w:rFonts w:ascii="Arial" w:cs="Arial" w:eastAsia="Arial" w:hAnsi="Arial"/>
@@ -14987,8 +15100,8 @@
           <w:szCs w:val="24"/>
         </w:rPr>
       </w:pPr>
-      <w:bookmarkStart w:colFirst="0" w:colLast="0" w:name="_heading=h.j6hdyfvwju9k" w:id="40"/>
-      <w:bookmarkEnd w:id="40"/>
+      <w:bookmarkStart w:colFirst="0" w:colLast="0" w:name="_heading=h.j6hdyfvwju9k" w:id="46"/>
+      <w:bookmarkEnd w:id="46"/>
       <w:r>
         <w:rPr>
           <w:rFonts w:ascii="Arial" w:cs="Arial" w:eastAsia="Arial" w:hAnsi="Arial"/>
@@ -15061,8 +15174,8 @@
           <w:szCs w:val="24"/>
         </w:rPr>
       </w:pPr>
-      <w:bookmarkStart w:colFirst="0" w:colLast="0" w:name="_heading=h.f6hmd98fw0e" w:id="41"/>
-      <w:bookmarkEnd w:id="41"/>
+      <w:bookmarkStart w:colFirst="0" w:colLast="0" w:name="_heading=h.f6hmd98fw0e" w:id="47"/>
+      <w:bookmarkEnd w:id="47"/>
       <w:r>
         <w:rPr>
           <w:rFonts w:ascii="Arial" w:cs="Arial" w:eastAsia="Arial" w:hAnsi="Arial"/>
@@ -15142,21 +15255,6 @@
       </w:pPr>
       <w:r>
         <w:rPr>
-          <w:rtl w:val="0"/>
-        </w:rPr>
-      </w:r>
-    </w:p>
-    <w:p>
-      <w:pPr>
-        <w:ind w:left="0" w:firstLine="708.6614173228347"/>
-        <w:rPr>
-          <w:rFonts w:ascii="Arial" w:cs="Arial" w:eastAsia="Arial" w:hAnsi="Arial"/>
-          <w:sz w:val="24"/>
-          <w:szCs w:val="24"/>
-        </w:rPr>
-      </w:pPr>
-      <w:r>
-        <w:rPr>
           <w:rFonts w:ascii="Arial" w:cs="Arial" w:eastAsia="Arial" w:hAnsi="Arial"/>
           <w:sz w:val="24"/>
           <w:szCs w:val="24"/>
@@ -15252,8 +15350,8 @@
       </w:r>
     </w:p>
     <w:sectPr>
-      <w:headerReference r:id="rId26" w:type="default"/>
-      <w:footerReference r:id="rId27" w:type="default"/>
+      <w:headerReference r:id="rId27" w:type="default"/>
+      <w:footerReference r:id="rId28" w:type="default"/>
       <w:pgSz w:h="16838" w:w="11906" w:orient="portrait"/>
       <w:pgMar w:bottom="1080" w:top="2160" w:left="1166.4" w:right="720" w:header="432" w:footer="432"/>
       <w:pgNumType w:start="1"/>
@@ -15372,8 +15470,8 @@
 
 <file path=word/commentsExtended.xml><?xml version="1.0" encoding="utf-8"?>
 <w15:commentsEx xmlns:mc="http://schemas.openxmlformats.org/markup-compatibility/2006" xmlns:o="urn:schemas-microsoft-com:office:office" xmlns:r="http://schemas.openxmlformats.org/officeDocument/2006/relationships" xmlns:m="http://schemas.openxmlformats.org/officeDocument/2006/math" xmlns:v="urn:schemas-microsoft-com:vml" xmlns:wp="http://schemas.openxmlformats.org/drawingml/2006/wordprocessingDrawing" xmlns:w10="urn:schemas-microsoft-com:office:word" xmlns:w="http://schemas.openxmlformats.org/wordprocessingml/2006/main" xmlns:wne="http://schemas.microsoft.com/office/word/2006/wordml" xmlns:sl="http://schemas.openxmlformats.org/schemaLibrary/2006/main" xmlns:a="http://schemas.openxmlformats.org/drawingml/2006/main" xmlns:pic="http://schemas.openxmlformats.org/drawingml/2006/picture" xmlns:c="http://schemas.openxmlformats.org/drawingml/2006/chart" xmlns:lc="http://schemas.openxmlformats.org/drawingml/2006/lockedCanvas" xmlns:dgm="http://schemas.openxmlformats.org/drawingml/2006/diagram" xmlns:wps="http://schemas.microsoft.com/office/word/2010/wordprocessingShape" xmlns:wpg="http://schemas.microsoft.com/office/word/2010/wordprocessingGroup" xmlns:w14="http://schemas.microsoft.com/office/word/2010/wordml" xmlns:w15="http://schemas.microsoft.com/office/word/2012/wordml">
+  <w15:commentEx w15:paraId="000001CD" w15:done="0"/>
   <w15:commentEx w15:paraId="000001CE" w15:done="0"/>
-  <w15:commentEx w15:paraId="000001CF" w15:done="0"/>
 </w15:commentsEx>
 </file>
 
@@ -17035,7 +17133,7 @@
 
 <file path=customXML/item1.xml><?xml version="1.0" encoding="utf-8"?>
 <go:gDocsCustomXmlDataStorage xmlns:go="http://customooxmlschemas.google.com/" xmlns:r="http://schemas.openxmlformats.org/officeDocument/2006/relationships">
-  <go:docsCustomData xmlns:go="http://customooxmlschemas.google.com/" roundtripDataSignature="AMtx7mhfAWof9+l6rB4hexbr3LTCI+oSTg==">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</go:docsCustomData>
+  <go:docsCustomData xmlns:go="http://customooxmlschemas.google.com/" roundtripDataSignature="AMtx7mi12NkVNXQUrhRFTP/RszXk2uVEMg==">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</go:docsCustomData>
 </go:gDocsCustomXmlDataStorage>
 </file>
 

</xml_diff>